<commit_message>
Actualizacion de reporte de errores V4
</commit_message>
<xml_diff>
--- a/PREGAME/1. ELICITACIÓN/1.7 Reporte de Errores/G1_REPORTE DE ERRORES_V4.0.docx
+++ b/PREGAME/1. ELICITACIÓN/1.7 Reporte de Errores/G1_REPORTE DE ERRORES_V4.0.docx
@@ -1,6 +1,6 @@
 
 <file path=word/document.xml><?xml version="1.0" encoding="utf-8"?>
-<w:document xmlns:wpc="http://schemas.microsoft.com/office/word/2010/wordprocessingCanvas" xmlns:cx="http://schemas.microsoft.com/office/drawing/2014/chartex" xmlns:cx1="http://schemas.microsoft.com/office/drawing/2015/9/8/chartex" xmlns:cx2="http://schemas.microsoft.com/office/drawing/2015/10/21/chartex" xmlns:cx3="http://schemas.microsoft.com/office/drawing/2016/5/9/chartex" xmlns:cx4="http://schemas.microsoft.com/office/drawing/2016/5/10/chartex" xmlns:cx5="http://schemas.microsoft.com/office/drawing/2016/5/11/chartex" xmlns:cx6="http://schemas.microsoft.com/office/drawing/2016/5/12/chartex" xmlns:cx7="http://schemas.microsoft.com/office/drawing/2016/5/13/chartex" xmlns:cx8="http://schemas.microsoft.com/office/drawing/2016/5/14/chartex" xmlns:mc="http://schemas.openxmlformats.org/markup-compatibility/2006" xmlns:aink="http://schemas.microsoft.com/office/drawing/2016/ink" xmlns:am3d="http://schemas.microsoft.com/office/drawing/2017/model3d" xmlns:o="urn:schemas-microsoft-com:office:office" xmlns:r="http://schemas.openxmlformats.org/officeDocument/2006/relationships" xmlns:m="http://schemas.openxmlformats.org/officeDocument/2006/math" xmlns:v="urn:schemas-microsoft-com:vml" xmlns:wp14="http://schemas.microsoft.com/office/word/2010/wordprocessingDrawing" xmlns:wp="http://schemas.openxmlformats.org/drawingml/2006/wordprocessingDrawing" xmlns:w10="urn:schemas-microsoft-com:office:word" xmlns:w="http://schemas.openxmlformats.org/wordprocessingml/2006/main" xmlns:w14="http://schemas.microsoft.com/office/word/2010/wordml" xmlns:w15="http://schemas.microsoft.com/office/word/2012/wordml" xmlns:w16cid="http://schemas.microsoft.com/office/word/2016/wordml/cid" xmlns:w16se="http://schemas.microsoft.com/office/word/2015/wordml/symex" xmlns:wpg="http://schemas.microsoft.com/office/word/2010/wordprocessingGroup" xmlns:wpi="http://schemas.microsoft.com/office/word/2010/wordprocessingInk" xmlns:wne="http://schemas.microsoft.com/office/word/2006/wordml" xmlns:wps="http://schemas.microsoft.com/office/word/2010/wordprocessingShape" mc:Ignorable="w14 w15 w16se w16cid wp14">
+<w:document xmlns:wpc="http://schemas.microsoft.com/office/word/2010/wordprocessingCanvas" xmlns:cx="http://schemas.microsoft.com/office/drawing/2014/chartex" xmlns:cx1="http://schemas.microsoft.com/office/drawing/2015/9/8/chartex" xmlns:cx2="http://schemas.microsoft.com/office/drawing/2015/10/21/chartex" xmlns:cx3="http://schemas.microsoft.com/office/drawing/2016/5/9/chartex" xmlns:cx4="http://schemas.microsoft.com/office/drawing/2016/5/10/chartex" xmlns:cx5="http://schemas.microsoft.com/office/drawing/2016/5/11/chartex" xmlns:cx6="http://schemas.microsoft.com/office/drawing/2016/5/12/chartex" xmlns:cx7="http://schemas.microsoft.com/office/drawing/2016/5/13/chartex" xmlns:cx8="http://schemas.microsoft.com/office/drawing/2016/5/14/chartex" xmlns:mc="http://schemas.openxmlformats.org/markup-compatibility/2006" xmlns:aink="http://schemas.microsoft.com/office/drawing/2016/ink" xmlns:am3d="http://schemas.microsoft.com/office/drawing/2017/model3d" xmlns:o="urn:schemas-microsoft-com:office:office" xmlns:oel="http://schemas.microsoft.com/office/2019/extlst" xmlns:r="http://schemas.openxmlformats.org/officeDocument/2006/relationships" xmlns:m="http://schemas.openxmlformats.org/officeDocument/2006/math" xmlns:v="urn:schemas-microsoft-com:vml" xmlns:wp14="http://schemas.microsoft.com/office/word/2010/wordprocessingDrawing" xmlns:wp="http://schemas.openxmlformats.org/drawingml/2006/wordprocessingDrawing" xmlns:w10="urn:schemas-microsoft-com:office:word" xmlns:w="http://schemas.openxmlformats.org/wordprocessingml/2006/main" xmlns:w14="http://schemas.microsoft.com/office/word/2010/wordml" xmlns:w15="http://schemas.microsoft.com/office/word/2012/wordml" xmlns:w16cex="http://schemas.microsoft.com/office/word/2018/wordml/cex" xmlns:w16cid="http://schemas.microsoft.com/office/word/2016/wordml/cid" xmlns:w16="http://schemas.microsoft.com/office/word/2018/wordml" xmlns:w16sdtdh="http://schemas.microsoft.com/office/word/2020/wordml/sdtdatahash" xmlns:w16se="http://schemas.microsoft.com/office/word/2015/wordml/symex" xmlns:wpg="http://schemas.microsoft.com/office/word/2010/wordprocessingGroup" xmlns:wpi="http://schemas.microsoft.com/office/word/2010/wordprocessingInk" xmlns:wne="http://schemas.microsoft.com/office/word/2006/wordml" xmlns:wps="http://schemas.microsoft.com/office/word/2010/wordprocessingShape" mc:Ignorable="w14 w15 w16se w16cid w16 w16cex w16sdtdh wp14">
   <w:body>
     <w:p>
       <w:pPr>
@@ -862,6 +862,1007 @@
         <w:rPr>
           <w:b/>
         </w:rPr>
+        <w:t>ITERACIÓN I</w:t>
+      </w:r>
+    </w:p>
+    <w:p>
+      <w:pPr>
+        <w:rPr>
+          <w:b/>
+        </w:rPr>
+      </w:pPr>
+    </w:p>
+    <w:tbl>
+      <w:tblPr>
+        <w:tblW w:w="9164" w:type="dxa"/>
+        <w:tblInd w:w="-114" w:type="dxa"/>
+        <w:tblBorders>
+          <w:top w:val="single" w:sz="4" w:space="0" w:color="000000"/>
+          <w:left w:val="single" w:sz="4" w:space="0" w:color="000000"/>
+          <w:bottom w:val="single" w:sz="4" w:space="0" w:color="000000"/>
+          <w:right w:val="single" w:sz="4" w:space="0" w:color="000000"/>
+          <w:insideH w:val="single" w:sz="4" w:space="0" w:color="000000"/>
+          <w:insideV w:val="single" w:sz="4" w:space="0" w:color="000000"/>
+        </w:tblBorders>
+        <w:tblLayout w:type="fixed"/>
+        <w:tblLook w:val="0000" w:firstRow="0" w:lastRow="0" w:firstColumn="0" w:lastColumn="0" w:noHBand="0" w:noVBand="0"/>
+      </w:tblPr>
+      <w:tblGrid>
+        <w:gridCol w:w="1951"/>
+        <w:gridCol w:w="638"/>
+        <w:gridCol w:w="1499"/>
+        <w:gridCol w:w="2860"/>
+        <w:gridCol w:w="2216"/>
+      </w:tblGrid>
+      <w:tr>
+        <w:tc>
+          <w:tcPr>
+            <w:tcW w:w="9164" w:type="dxa"/>
+            <w:gridSpan w:val="5"/>
+            <w:shd w:val="clear" w:color="auto" w:fill="B8CCE4"/>
+          </w:tcPr>
+          <w:p>
+            <w:r>
+              <w:rPr>
+                <w:b/>
+              </w:rPr>
+              <w:t xml:space="preserve">Reporte de Errores e Inconsistencias </w:t>
+            </w:r>
+          </w:p>
+        </w:tc>
+      </w:tr>
+      <w:tr>
+        <w:tc>
+          <w:tcPr>
+            <w:tcW w:w="2589" w:type="dxa"/>
+            <w:gridSpan w:val="2"/>
+            <w:shd w:val="clear" w:color="auto" w:fill="FFFFFF" w:themeFill="background1"/>
+          </w:tcPr>
+          <w:p>
+            <w:r>
+              <w:rPr>
+                <w:b/>
+              </w:rPr>
+              <w:t>Nombre del Proyecto:</w:t>
+            </w:r>
+          </w:p>
+        </w:tc>
+        <w:tc>
+          <w:tcPr>
+            <w:tcW w:w="6575" w:type="dxa"/>
+            <w:gridSpan w:val="3"/>
+            <w:shd w:val="clear" w:color="auto" w:fill="FFFFFF" w:themeFill="background1"/>
+          </w:tcPr>
+          <w:p>
+            <w:pPr>
+              <w:rPr>
+                <w:color w:val="2E74B5" w:themeColor="accent1" w:themeShade="BF"/>
+              </w:rPr>
+            </w:pPr>
+            <w:r>
+              <w:rPr>
+                <w:color w:val="2E74B5" w:themeColor="accent1" w:themeShade="BF"/>
+              </w:rPr>
+              <w:t>Entre Hilos &amp; Algodón</w:t>
+            </w:r>
+          </w:p>
+        </w:tc>
+      </w:tr>
+      <w:tr>
+        <w:tc>
+          <w:tcPr>
+            <w:tcW w:w="2589" w:type="dxa"/>
+            <w:gridSpan w:val="2"/>
+            <w:shd w:val="clear" w:color="auto" w:fill="FFFFFF" w:themeFill="background1"/>
+          </w:tcPr>
+          <w:p>
+            <w:r>
+              <w:rPr>
+                <w:b/>
+              </w:rPr>
+              <w:t>Fecha de pruebas:</w:t>
+            </w:r>
+          </w:p>
+        </w:tc>
+        <w:tc>
+          <w:tcPr>
+            <w:tcW w:w="6575" w:type="dxa"/>
+            <w:gridSpan w:val="3"/>
+            <w:shd w:val="clear" w:color="auto" w:fill="FFFFFF" w:themeFill="background1"/>
+          </w:tcPr>
+          <w:p>
+            <w:pPr>
+              <w:rPr>
+                <w:color w:val="2E74B5" w:themeColor="accent1" w:themeShade="BF"/>
+              </w:rPr>
+            </w:pPr>
+            <w:r>
+              <w:rPr>
+                <w:color w:val="2E74B5" w:themeColor="accent1" w:themeShade="BF"/>
+              </w:rPr>
+              <w:t>18-01-2024</w:t>
+            </w:r>
+          </w:p>
+        </w:tc>
+      </w:tr>
+      <w:tr>
+        <w:tc>
+          <w:tcPr>
+            <w:tcW w:w="2589" w:type="dxa"/>
+            <w:gridSpan w:val="2"/>
+            <w:shd w:val="clear" w:color="auto" w:fill="FFFFFF" w:themeFill="background1"/>
+          </w:tcPr>
+          <w:p>
+            <w:r>
+              <w:rPr>
+                <w:b/>
+              </w:rPr>
+              <w:t>Módulos:</w:t>
+            </w:r>
+          </w:p>
+        </w:tc>
+        <w:tc>
+          <w:tcPr>
+            <w:tcW w:w="6575" w:type="dxa"/>
+            <w:gridSpan w:val="3"/>
+            <w:shd w:val="clear" w:color="auto" w:fill="FFFFFF" w:themeFill="background1"/>
+          </w:tcPr>
+          <w:p>
+            <w:pPr>
+              <w:rPr>
+                <w:color w:val="2E74B5" w:themeColor="accent1" w:themeShade="BF"/>
+              </w:rPr>
+            </w:pPr>
+            <w:r>
+              <w:rPr>
+                <w:color w:val="2E74B5" w:themeColor="accent1" w:themeShade="BF"/>
+              </w:rPr>
+              <w:t>Interfaz de alertas</w:t>
+            </w:r>
+          </w:p>
+        </w:tc>
+      </w:tr>
+      <w:tr>
+        <w:tc>
+          <w:tcPr>
+            <w:tcW w:w="2589" w:type="dxa"/>
+            <w:gridSpan w:val="2"/>
+            <w:shd w:val="clear" w:color="auto" w:fill="FFFFFF" w:themeFill="background1"/>
+          </w:tcPr>
+          <w:p>
+            <w:r>
+              <w:rPr>
+                <w:b/>
+              </w:rPr>
+              <w:t>Analista:</w:t>
+            </w:r>
+          </w:p>
+        </w:tc>
+        <w:tc>
+          <w:tcPr>
+            <w:tcW w:w="6575" w:type="dxa"/>
+            <w:gridSpan w:val="3"/>
+            <w:shd w:val="clear" w:color="auto" w:fill="FFFFFF" w:themeFill="background1"/>
+          </w:tcPr>
+          <w:p>
+            <w:pPr>
+              <w:rPr>
+                <w:color w:val="2E74B5" w:themeColor="accent1" w:themeShade="BF"/>
+              </w:rPr>
+            </w:pPr>
+            <w:r>
+              <w:rPr>
+                <w:color w:val="2E74B5" w:themeColor="accent1" w:themeShade="BF"/>
+              </w:rPr>
+              <w:t>Jenny Ruiz</w:t>
+            </w:r>
+          </w:p>
+        </w:tc>
+      </w:tr>
+      <w:tr>
+        <w:trPr>
+          <w:trHeight w:val="244"/>
+        </w:trPr>
+        <w:tc>
+          <w:tcPr>
+            <w:tcW w:w="2589" w:type="dxa"/>
+            <w:gridSpan w:val="2"/>
+            <w:shd w:val="clear" w:color="auto" w:fill="D9D9D9" w:themeFill="background1" w:themeFillShade="D9"/>
+          </w:tcPr>
+          <w:p>
+            <w:r>
+              <w:rPr>
+                <w:b/>
+              </w:rPr>
+              <w:t>Responsable:</w:t>
+            </w:r>
+          </w:p>
+        </w:tc>
+        <w:tc>
+          <w:tcPr>
+            <w:tcW w:w="6575" w:type="dxa"/>
+            <w:gridSpan w:val="3"/>
+            <w:shd w:val="clear" w:color="auto" w:fill="D9D9D9" w:themeFill="background1" w:themeFillShade="D9"/>
+          </w:tcPr>
+          <w:p>
+            <w:pPr>
+              <w:rPr>
+                <w:color w:val="2E74B5" w:themeColor="accent1" w:themeShade="BF"/>
+              </w:rPr>
+            </w:pPr>
+            <w:r>
+              <w:rPr>
+                <w:color w:val="2E74B5" w:themeColor="accent1" w:themeShade="BF"/>
+              </w:rPr>
+              <w:t>Nahir Carrera</w:t>
+            </w:r>
+          </w:p>
+        </w:tc>
+      </w:tr>
+      <w:tr>
+        <w:tc>
+          <w:tcPr>
+            <w:tcW w:w="2589" w:type="dxa"/>
+            <w:gridSpan w:val="2"/>
+            <w:shd w:val="clear" w:color="auto" w:fill="D9D9D9" w:themeFill="background1" w:themeFillShade="D9"/>
+          </w:tcPr>
+          <w:p>
+            <w:r>
+              <w:rPr>
+                <w:b/>
+              </w:rPr>
+              <w:t>Fecha de revisión:</w:t>
+            </w:r>
+          </w:p>
+        </w:tc>
+        <w:tc>
+          <w:tcPr>
+            <w:tcW w:w="6575" w:type="dxa"/>
+            <w:gridSpan w:val="3"/>
+            <w:shd w:val="clear" w:color="auto" w:fill="D9D9D9" w:themeFill="background1" w:themeFillShade="D9"/>
+          </w:tcPr>
+          <w:p>
+            <w:pPr>
+              <w:rPr>
+                <w:color w:val="2E74B5" w:themeColor="accent1" w:themeShade="BF"/>
+              </w:rPr>
+            </w:pPr>
+            <w:r>
+              <w:rPr>
+                <w:color w:val="2E74B5" w:themeColor="accent1" w:themeShade="BF"/>
+              </w:rPr>
+              <w:t>18-01-2024</w:t>
+            </w:r>
+          </w:p>
+        </w:tc>
+      </w:tr>
+      <w:tr>
+        <w:tc>
+          <w:tcPr>
+            <w:tcW w:w="1951" w:type="dxa"/>
+          </w:tcPr>
+          <w:p>
+            <w:r>
+              <w:rPr>
+                <w:b/>
+              </w:rPr>
+              <w:t>Identificación Caso Prueba</w:t>
+            </w:r>
+          </w:p>
+        </w:tc>
+        <w:tc>
+          <w:tcPr>
+            <w:tcW w:w="2137" w:type="dxa"/>
+            <w:gridSpan w:val="2"/>
+          </w:tcPr>
+          <w:p>
+            <w:r>
+              <w:rPr>
+                <w:b/>
+              </w:rPr>
+              <w:t>Descripción de prueba.</w:t>
+            </w:r>
+          </w:p>
+        </w:tc>
+        <w:tc>
+          <w:tcPr>
+            <w:tcW w:w="2860" w:type="dxa"/>
+          </w:tcPr>
+          <w:p>
+            <w:r>
+              <w:rPr>
+                <w:b/>
+              </w:rPr>
+              <w:t>Descripción del error.</w:t>
+            </w:r>
+          </w:p>
+        </w:tc>
+        <w:tc>
+          <w:tcPr>
+            <w:tcW w:w="2216" w:type="dxa"/>
+            <w:shd w:val="clear" w:color="auto" w:fill="FFFFFF" w:themeFill="background1"/>
+          </w:tcPr>
+          <w:p>
+            <w:r>
+              <w:rPr>
+                <w:b/>
+              </w:rPr>
+              <w:t>Acciones de corrección</w:t>
+            </w:r>
+          </w:p>
+        </w:tc>
+      </w:tr>
+      <w:tr>
+        <w:tc>
+          <w:tcPr>
+            <w:tcW w:w="1951" w:type="dxa"/>
+          </w:tcPr>
+          <w:p>
+            <w:r>
+              <w:t>CP-001</w:t>
+            </w:r>
+          </w:p>
+        </w:tc>
+        <w:tc>
+          <w:tcPr>
+            <w:tcW w:w="2137" w:type="dxa"/>
+            <w:gridSpan w:val="2"/>
+          </w:tcPr>
+          <w:p>
+            <w:pPr>
+              <w:rPr>
+                <w:lang w:val="es-EC"/>
+              </w:rPr>
+            </w:pPr>
+            <w:proofErr w:type="spellStart"/>
+            <w:r>
+              <w:t>Redise</w:t>
+            </w:r>
+            <w:r>
+              <w:rPr>
+                <w:lang w:val="es-EC"/>
+              </w:rPr>
+              <w:t>ño</w:t>
+            </w:r>
+            <w:proofErr w:type="spellEnd"/>
+            <w:r>
+              <w:rPr>
+                <w:lang w:val="es-EC"/>
+              </w:rPr>
+              <w:t xml:space="preserve"> de la interfaz de alertas</w:t>
+            </w:r>
+          </w:p>
+        </w:tc>
+        <w:tc>
+          <w:tcPr>
+            <w:tcW w:w="2860" w:type="dxa"/>
+          </w:tcPr>
+          <w:p>
+            <w:r>
+              <w:t xml:space="preserve">* Tener video de validación de los nuevos requisitos por parte del cliente. </w:t>
+            </w:r>
+          </w:p>
+          <w:p>
+            <w:r>
+              <w:t>* No usa un estándar de idioma.</w:t>
+            </w:r>
+          </w:p>
+          <w:p>
+            <w:r>
+              <w:t>* No usa palabras de confirmación.</w:t>
+            </w:r>
+          </w:p>
+          <w:p>
+            <w:r>
+              <w:t xml:space="preserve">*El tiempo de espera es muy alto. </w:t>
+            </w:r>
+          </w:p>
+        </w:tc>
+        <w:tc>
+          <w:tcPr>
+            <w:tcW w:w="2216" w:type="dxa"/>
+            <w:shd w:val="clear" w:color="auto" w:fill="D9D9D9" w:themeFill="background1" w:themeFillShade="D9"/>
+          </w:tcPr>
+          <w:p>
+            <w:pPr>
+              <w:rPr>
+                <w:lang w:val="es-EC"/>
+              </w:rPr>
+            </w:pPr>
+            <w:r>
+              <w:t xml:space="preserve">* Estandarizar el idioma de toda la aplicación a </w:t>
+            </w:r>
+            <w:proofErr w:type="spellStart"/>
+            <w:proofErr w:type="gramStart"/>
+            <w:r>
+              <w:t>Espa</w:t>
+            </w:r>
+            <w:r>
+              <w:rPr>
+                <w:lang w:val="es-EC"/>
+              </w:rPr>
+              <w:t>ñol</w:t>
+            </w:r>
+            <w:proofErr w:type="spellEnd"/>
+            <w:proofErr w:type="gramEnd"/>
+            <w:r>
+              <w:rPr>
+                <w:lang w:val="es-EC"/>
+              </w:rPr>
+              <w:t>.</w:t>
+            </w:r>
+          </w:p>
+          <w:p>
+            <w:pPr>
+              <w:rPr>
+                <w:lang w:val="es-EC"/>
+              </w:rPr>
+            </w:pPr>
+            <w:r>
+              <w:rPr>
+                <w:lang w:val="es-EC"/>
+              </w:rPr>
+              <w:t>*Quitar true o false por palabras de confirmación.</w:t>
+            </w:r>
+          </w:p>
+          <w:p>
+            <w:pPr>
+              <w:rPr>
+                <w:lang w:val="es-EC"/>
+              </w:rPr>
+            </w:pPr>
+            <w:r>
+              <w:rPr>
+                <w:lang w:val="es-EC"/>
+              </w:rPr>
+              <w:t>*Optimizar el tiempo de espera del aplicativo.</w:t>
+            </w:r>
+          </w:p>
+        </w:tc>
+      </w:tr>
+      <w:tr>
+        <w:tc>
+          <w:tcPr>
+            <w:tcW w:w="1951" w:type="dxa"/>
+          </w:tcPr>
+          <w:p>
+            <w:r>
+              <w:t>CP-002</w:t>
+            </w:r>
+          </w:p>
+        </w:tc>
+        <w:tc>
+          <w:tcPr>
+            <w:tcW w:w="2137" w:type="dxa"/>
+            <w:gridSpan w:val="2"/>
+          </w:tcPr>
+          <w:p>
+            <w:r>
+              <w:t>Ayuda del sistema</w:t>
+            </w:r>
+          </w:p>
+        </w:tc>
+        <w:tc>
+          <w:tcPr>
+            <w:tcW w:w="2860" w:type="dxa"/>
+          </w:tcPr>
+          <w:p>
+            <w:r>
+              <w:t xml:space="preserve">* Tener video de validación de los nuevos requisitos por parte del cliente. </w:t>
+            </w:r>
+          </w:p>
+          <w:p>
+            <w:r>
+              <w:t>* No usa un estándar de idioma.</w:t>
+            </w:r>
+          </w:p>
+        </w:tc>
+        <w:tc>
+          <w:tcPr>
+            <w:tcW w:w="2216" w:type="dxa"/>
+            <w:shd w:val="clear" w:color="auto" w:fill="D9D9D9" w:themeFill="background1" w:themeFillShade="D9"/>
+          </w:tcPr>
+          <w:p>
+            <w:pPr>
+              <w:rPr>
+                <w:lang w:val="es-EC"/>
+              </w:rPr>
+            </w:pPr>
+            <w:r>
+              <w:t xml:space="preserve">* Estandarizar el idioma de toda la aplicación a </w:t>
+            </w:r>
+            <w:proofErr w:type="spellStart"/>
+            <w:proofErr w:type="gramStart"/>
+            <w:r>
+              <w:t>Espa</w:t>
+            </w:r>
+            <w:r>
+              <w:rPr>
+                <w:lang w:val="es-EC"/>
+              </w:rPr>
+              <w:t>ñol</w:t>
+            </w:r>
+            <w:proofErr w:type="spellEnd"/>
+            <w:proofErr w:type="gramEnd"/>
+            <w:r>
+              <w:rPr>
+                <w:lang w:val="es-EC"/>
+              </w:rPr>
+              <w:t>.</w:t>
+            </w:r>
+          </w:p>
+          <w:p>
+            <w:pPr>
+              <w:rPr>
+                <w:lang w:val="es-EC"/>
+              </w:rPr>
+            </w:pPr>
+          </w:p>
+        </w:tc>
+      </w:tr>
+    </w:tbl>
+    <w:p/>
+    <w:p>
+      <w:pPr>
+        <w:jc w:val="center"/>
+        <w:rPr>
+          <w:rFonts w:ascii="Cambria" w:eastAsia="Cambria" w:hAnsi="Cambria" w:cs="Cambria"/>
+          <w:b/>
+          <w:color w:val="0000FF"/>
+          <w:sz w:val="26"/>
+          <w:szCs w:val="26"/>
+          <w:u w:val="single"/>
+        </w:rPr>
+      </w:pPr>
+    </w:p>
+    <w:p>
+      <w:pPr>
+        <w:rPr>
+          <w:b/>
+        </w:rPr>
+      </w:pPr>
+      <w:r>
+        <w:rPr>
+          <w:b/>
+        </w:rPr>
+        <w:t>ITERACIÓN 2</w:t>
+      </w:r>
+    </w:p>
+    <w:p>
+      <w:pPr>
+        <w:rPr>
+          <w:b/>
+        </w:rPr>
+      </w:pPr>
+    </w:p>
+    <w:tbl>
+      <w:tblPr>
+        <w:tblW w:w="9164" w:type="dxa"/>
+        <w:tblInd w:w="-114" w:type="dxa"/>
+        <w:tblBorders>
+          <w:top w:val="single" w:sz="4" w:space="0" w:color="000000"/>
+          <w:left w:val="single" w:sz="4" w:space="0" w:color="000000"/>
+          <w:bottom w:val="single" w:sz="4" w:space="0" w:color="000000"/>
+          <w:right w:val="single" w:sz="4" w:space="0" w:color="000000"/>
+          <w:insideH w:val="single" w:sz="4" w:space="0" w:color="000000"/>
+          <w:insideV w:val="single" w:sz="4" w:space="0" w:color="000000"/>
+        </w:tblBorders>
+        <w:tblLayout w:type="fixed"/>
+        <w:tblLook w:val="0000" w:firstRow="0" w:lastRow="0" w:firstColumn="0" w:lastColumn="0" w:noHBand="0" w:noVBand="0"/>
+      </w:tblPr>
+      <w:tblGrid>
+        <w:gridCol w:w="1951"/>
+        <w:gridCol w:w="638"/>
+        <w:gridCol w:w="1499"/>
+        <w:gridCol w:w="2860"/>
+        <w:gridCol w:w="2216"/>
+      </w:tblGrid>
+      <w:tr>
+        <w:tc>
+          <w:tcPr>
+            <w:tcW w:w="9164" w:type="dxa"/>
+            <w:gridSpan w:val="5"/>
+            <w:shd w:val="clear" w:color="auto" w:fill="B8CCE4"/>
+          </w:tcPr>
+          <w:p>
+            <w:r>
+              <w:rPr>
+                <w:b/>
+              </w:rPr>
+              <w:t xml:space="preserve">Reporte de Errores e Inconsistencias </w:t>
+            </w:r>
+          </w:p>
+        </w:tc>
+      </w:tr>
+      <w:tr>
+        <w:tc>
+          <w:tcPr>
+            <w:tcW w:w="2589" w:type="dxa"/>
+            <w:gridSpan w:val="2"/>
+            <w:shd w:val="clear" w:color="auto" w:fill="FFFFFF" w:themeFill="background1"/>
+          </w:tcPr>
+          <w:p>
+            <w:r>
+              <w:rPr>
+                <w:b/>
+              </w:rPr>
+              <w:t>Nombre del Proyecto:</w:t>
+            </w:r>
+          </w:p>
+        </w:tc>
+        <w:tc>
+          <w:tcPr>
+            <w:tcW w:w="6575" w:type="dxa"/>
+            <w:gridSpan w:val="3"/>
+            <w:shd w:val="clear" w:color="auto" w:fill="FFFFFF" w:themeFill="background1"/>
+          </w:tcPr>
+          <w:p>
+            <w:pPr>
+              <w:rPr>
+                <w:color w:val="2E74B5" w:themeColor="accent1" w:themeShade="BF"/>
+              </w:rPr>
+            </w:pPr>
+            <w:r>
+              <w:rPr>
+                <w:color w:val="2E74B5" w:themeColor="accent1" w:themeShade="BF"/>
+              </w:rPr>
+              <w:t>Entre Hilos &amp; Algodón</w:t>
+            </w:r>
+          </w:p>
+        </w:tc>
+      </w:tr>
+      <w:tr>
+        <w:tc>
+          <w:tcPr>
+            <w:tcW w:w="2589" w:type="dxa"/>
+            <w:gridSpan w:val="2"/>
+            <w:shd w:val="clear" w:color="auto" w:fill="FFFFFF" w:themeFill="background1"/>
+          </w:tcPr>
+          <w:p>
+            <w:r>
+              <w:rPr>
+                <w:b/>
+              </w:rPr>
+              <w:t>Fecha de pruebas:</w:t>
+            </w:r>
+          </w:p>
+        </w:tc>
+        <w:tc>
+          <w:tcPr>
+            <w:tcW w:w="6575" w:type="dxa"/>
+            <w:gridSpan w:val="3"/>
+            <w:shd w:val="clear" w:color="auto" w:fill="FFFFFF" w:themeFill="background1"/>
+          </w:tcPr>
+          <w:p>
+            <w:pPr>
+              <w:rPr>
+                <w:color w:val="2E74B5" w:themeColor="accent1" w:themeShade="BF"/>
+              </w:rPr>
+            </w:pPr>
+            <w:r>
+              <w:rPr>
+                <w:color w:val="2E74B5" w:themeColor="accent1" w:themeShade="BF"/>
+              </w:rPr>
+              <w:t>08-02-2024</w:t>
+            </w:r>
+          </w:p>
+        </w:tc>
+      </w:tr>
+      <w:tr>
+        <w:tc>
+          <w:tcPr>
+            <w:tcW w:w="2589" w:type="dxa"/>
+            <w:gridSpan w:val="2"/>
+            <w:shd w:val="clear" w:color="auto" w:fill="FFFFFF" w:themeFill="background1"/>
+          </w:tcPr>
+          <w:p>
+            <w:r>
+              <w:rPr>
+                <w:b/>
+              </w:rPr>
+              <w:t>Módulos:</w:t>
+            </w:r>
+          </w:p>
+        </w:tc>
+        <w:tc>
+          <w:tcPr>
+            <w:tcW w:w="6575" w:type="dxa"/>
+            <w:gridSpan w:val="3"/>
+            <w:shd w:val="clear" w:color="auto" w:fill="FFFFFF" w:themeFill="background1"/>
+          </w:tcPr>
+          <w:p>
+            <w:pPr>
+              <w:rPr>
+                <w:color w:val="2E74B5" w:themeColor="accent1" w:themeShade="BF"/>
+              </w:rPr>
+            </w:pPr>
+            <w:r>
+              <w:rPr>
+                <w:color w:val="2E74B5" w:themeColor="accent1" w:themeShade="BF"/>
+              </w:rPr>
+              <w:t xml:space="preserve">Interfaz de </w:t>
+            </w:r>
+            <w:proofErr w:type="spellStart"/>
+            <w:r>
+              <w:rPr>
+                <w:color w:val="2E74B5" w:themeColor="accent1" w:themeShade="BF"/>
+              </w:rPr>
+              <w:t>Login</w:t>
+            </w:r>
+            <w:proofErr w:type="spellEnd"/>
+            <w:r>
+              <w:rPr>
+                <w:color w:val="2E74B5" w:themeColor="accent1" w:themeShade="BF"/>
+              </w:rPr>
+              <w:t xml:space="preserve"> y Perfil de Usuario</w:t>
+            </w:r>
+          </w:p>
+        </w:tc>
+      </w:tr>
+      <w:tr>
+        <w:tc>
+          <w:tcPr>
+            <w:tcW w:w="2589" w:type="dxa"/>
+            <w:gridSpan w:val="2"/>
+            <w:shd w:val="clear" w:color="auto" w:fill="FFFFFF" w:themeFill="background1"/>
+          </w:tcPr>
+          <w:p>
+            <w:r>
+              <w:rPr>
+                <w:b/>
+              </w:rPr>
+              <w:t>Analista:</w:t>
+            </w:r>
+          </w:p>
+        </w:tc>
+        <w:tc>
+          <w:tcPr>
+            <w:tcW w:w="6575" w:type="dxa"/>
+            <w:gridSpan w:val="3"/>
+            <w:shd w:val="clear" w:color="auto" w:fill="FFFFFF" w:themeFill="background1"/>
+          </w:tcPr>
+          <w:p>
+            <w:pPr>
+              <w:rPr>
+                <w:color w:val="2E74B5" w:themeColor="accent1" w:themeShade="BF"/>
+              </w:rPr>
+            </w:pPr>
+            <w:r>
+              <w:rPr>
+                <w:color w:val="2E74B5" w:themeColor="accent1" w:themeShade="BF"/>
+              </w:rPr>
+              <w:t>José Proaño</w:t>
+            </w:r>
+          </w:p>
+        </w:tc>
+      </w:tr>
+      <w:tr>
+        <w:trPr>
+          <w:trHeight w:val="244"/>
+        </w:trPr>
+        <w:tc>
+          <w:tcPr>
+            <w:tcW w:w="2589" w:type="dxa"/>
+            <w:gridSpan w:val="2"/>
+            <w:shd w:val="clear" w:color="auto" w:fill="D9D9D9" w:themeFill="background1" w:themeFillShade="D9"/>
+          </w:tcPr>
+          <w:p>
+            <w:r>
+              <w:rPr>
+                <w:b/>
+              </w:rPr>
+              <w:t>Responsable:</w:t>
+            </w:r>
+          </w:p>
+        </w:tc>
+        <w:tc>
+          <w:tcPr>
+            <w:tcW w:w="6575" w:type="dxa"/>
+            <w:gridSpan w:val="3"/>
+            <w:shd w:val="clear" w:color="auto" w:fill="D9D9D9" w:themeFill="background1" w:themeFillShade="D9"/>
+          </w:tcPr>
+          <w:p>
+            <w:pPr>
+              <w:rPr>
+                <w:color w:val="2E74B5" w:themeColor="accent1" w:themeShade="BF"/>
+              </w:rPr>
+            </w:pPr>
+            <w:r>
+              <w:rPr>
+                <w:color w:val="2E74B5" w:themeColor="accent1" w:themeShade="BF"/>
+              </w:rPr>
+              <w:t>Nahir Carrera</w:t>
+            </w:r>
+          </w:p>
+        </w:tc>
+      </w:tr>
+      <w:tr>
+        <w:tc>
+          <w:tcPr>
+            <w:tcW w:w="2589" w:type="dxa"/>
+            <w:gridSpan w:val="2"/>
+            <w:shd w:val="clear" w:color="auto" w:fill="D9D9D9" w:themeFill="background1" w:themeFillShade="D9"/>
+          </w:tcPr>
+          <w:p>
+            <w:r>
+              <w:rPr>
+                <w:b/>
+              </w:rPr>
+              <w:t>Fecha de revisión:</w:t>
+            </w:r>
+          </w:p>
+        </w:tc>
+        <w:tc>
+          <w:tcPr>
+            <w:tcW w:w="6575" w:type="dxa"/>
+            <w:gridSpan w:val="3"/>
+            <w:shd w:val="clear" w:color="auto" w:fill="D9D9D9" w:themeFill="background1" w:themeFillShade="D9"/>
+          </w:tcPr>
+          <w:p>
+            <w:pPr>
+              <w:rPr>
+                <w:color w:val="2E74B5" w:themeColor="accent1" w:themeShade="BF"/>
+              </w:rPr>
+            </w:pPr>
+            <w:r>
+              <w:rPr>
+                <w:color w:val="2E74B5" w:themeColor="accent1" w:themeShade="BF"/>
+              </w:rPr>
+              <w:t>08-02-2024</w:t>
+            </w:r>
+          </w:p>
+        </w:tc>
+      </w:tr>
+      <w:tr>
+        <w:tc>
+          <w:tcPr>
+            <w:tcW w:w="1951" w:type="dxa"/>
+          </w:tcPr>
+          <w:p>
+            <w:r>
+              <w:rPr>
+                <w:b/>
+              </w:rPr>
+              <w:t>Identificación Caso Prueba</w:t>
+            </w:r>
+          </w:p>
+        </w:tc>
+        <w:tc>
+          <w:tcPr>
+            <w:tcW w:w="2137" w:type="dxa"/>
+            <w:gridSpan w:val="2"/>
+          </w:tcPr>
+          <w:p>
+            <w:r>
+              <w:rPr>
+                <w:b/>
+              </w:rPr>
+              <w:t>Descripción de prueba.</w:t>
+            </w:r>
+          </w:p>
+        </w:tc>
+        <w:tc>
+          <w:tcPr>
+            <w:tcW w:w="2860" w:type="dxa"/>
+          </w:tcPr>
+          <w:p>
+            <w:r>
+              <w:rPr>
+                <w:b/>
+              </w:rPr>
+              <w:t>Descripción del error.</w:t>
+            </w:r>
+          </w:p>
+        </w:tc>
+        <w:tc>
+          <w:tcPr>
+            <w:tcW w:w="2216" w:type="dxa"/>
+            <w:shd w:val="clear" w:color="auto" w:fill="FFFFFF" w:themeFill="background1"/>
+          </w:tcPr>
+          <w:p>
+            <w:r>
+              <w:rPr>
+                <w:b/>
+              </w:rPr>
+              <w:t>Acciones de corrección</w:t>
+            </w:r>
+          </w:p>
+        </w:tc>
+      </w:tr>
+      <w:tr>
+        <w:tc>
+          <w:tcPr>
+            <w:tcW w:w="1951" w:type="dxa"/>
+          </w:tcPr>
+          <w:p>
+            <w:r>
+              <w:t>CP-001</w:t>
+            </w:r>
+          </w:p>
+        </w:tc>
+        <w:tc>
+          <w:tcPr>
+            <w:tcW w:w="2137" w:type="dxa"/>
+            <w:gridSpan w:val="2"/>
+          </w:tcPr>
+          <w:p>
+            <w:pPr>
+              <w:rPr>
+                <w:lang w:val="es-EC"/>
+              </w:rPr>
+            </w:pPr>
+            <w:r>
+              <w:t>Validación de caracteres especiales y números en nombre de perfil de usuario</w:t>
+            </w:r>
+          </w:p>
+        </w:tc>
+        <w:tc>
+          <w:tcPr>
+            <w:tcW w:w="2860" w:type="dxa"/>
+          </w:tcPr>
+          <w:p>
+            <w:r>
+              <w:t>El programa si permite el ingreso de caracteres especiales y números en el campo de nombre en la sección de perfil de usuario</w:t>
+            </w:r>
+          </w:p>
+        </w:tc>
+        <w:tc>
+          <w:tcPr>
+            <w:tcW w:w="2216" w:type="dxa"/>
+            <w:shd w:val="clear" w:color="auto" w:fill="D9D9D9" w:themeFill="background1" w:themeFillShade="D9"/>
+          </w:tcPr>
+          <w:p>
+            <w:pPr>
+              <w:rPr>
+                <w:lang w:val="es-EC"/>
+              </w:rPr>
+            </w:pPr>
+            <w:r>
+              <w:rPr>
+                <w:lang w:val="es-EC"/>
+              </w:rPr>
+              <w:t>Validar para que el programa no permita ingresar caracteres especiales ni números en el campo de nombre o a su vez no permita el envío</w:t>
+            </w:r>
+          </w:p>
+        </w:tc>
+      </w:tr>
+    </w:tbl>
+    <w:p/>
+    <w:p>
+      <w:pPr>
+        <w:jc w:val="center"/>
+        <w:rPr>
+          <w:rFonts w:ascii="Cambria" w:eastAsia="Cambria" w:hAnsi="Cambria" w:cs="Cambria"/>
+          <w:b/>
+          <w:color w:val="0000FF"/>
+          <w:sz w:val="26"/>
+          <w:szCs w:val="26"/>
+        </w:rPr>
+      </w:pPr>
+    </w:p>
+    <w:p>
+      <w:pPr>
+        <w:jc w:val="center"/>
+        <w:rPr>
+          <w:rFonts w:ascii="Cambria" w:eastAsia="Cambria" w:hAnsi="Cambria" w:cs="Cambria"/>
+          <w:b/>
+          <w:color w:val="0000FF"/>
+          <w:sz w:val="26"/>
+          <w:szCs w:val="26"/>
+          <w:u w:val="single"/>
+        </w:rPr>
+      </w:pPr>
+    </w:p>
+    <w:p>
+      <w:pPr>
+        <w:rPr>
+          <w:b/>
+        </w:rPr>
+      </w:pPr>
+      <w:r>
+        <w:rPr>
+          <w:b/>
+        </w:rPr>
         <w:t xml:space="preserve">ITERACIÓN </w:t>
       </w:r>
       <w:r>
@@ -1201,6 +2202,7 @@
               <w:rPr>
                 <w:b/>
               </w:rPr>
+              <w:lastRenderedPageBreak/>
               <w:t>Identificación Caso Prueba</w:t>
             </w:r>
           </w:p>
@@ -1901,11 +2903,14 @@
         </w:tc>
       </w:tr>
     </w:tbl>
-    <w:p>
-      <w:bookmarkStart w:id="1" w:name="_GoBack"/>
-      <w:bookmarkEnd w:id="1"/>
-    </w:p>
     <w:p/>
+    <w:p>
+      <w:pPr>
+        <w:rPr>
+          <w:u w:val="single"/>
+        </w:rPr>
+      </w:pPr>
+    </w:p>
     <w:sectPr>
       <w:pgSz w:w="11906" w:h="16838"/>
       <w:pgMar w:top="1417" w:right="1701" w:bottom="1417" w:left="1701" w:header="708" w:footer="708" w:gutter="0"/>
@@ -1917,7 +2922,7 @@
 </file>
 
 <file path=word/styles.xml><?xml version="1.0" encoding="utf-8"?>
-<w:styles xmlns:mc="http://schemas.openxmlformats.org/markup-compatibility/2006" xmlns:r="http://schemas.openxmlformats.org/officeDocument/2006/relationships" xmlns:w="http://schemas.openxmlformats.org/wordprocessingml/2006/main" xmlns:w14="http://schemas.microsoft.com/office/word/2010/wordml" xmlns:w15="http://schemas.microsoft.com/office/word/2012/wordml" xmlns:w16cid="http://schemas.microsoft.com/office/word/2016/wordml/cid" xmlns:w16se="http://schemas.microsoft.com/office/word/2015/wordml/symex" mc:Ignorable="w14 w15 w16se w16cid">
+<w:styles xmlns:mc="http://schemas.openxmlformats.org/markup-compatibility/2006" xmlns:r="http://schemas.openxmlformats.org/officeDocument/2006/relationships" xmlns:w="http://schemas.openxmlformats.org/wordprocessingml/2006/main" xmlns:w14="http://schemas.microsoft.com/office/word/2010/wordml" xmlns:w15="http://schemas.microsoft.com/office/word/2012/wordml" xmlns:w16cex="http://schemas.microsoft.com/office/word/2018/wordml/cex" xmlns:w16cid="http://schemas.microsoft.com/office/word/2016/wordml/cid" xmlns:w16="http://schemas.microsoft.com/office/word/2018/wordml" xmlns:w16sdtdh="http://schemas.microsoft.com/office/word/2020/wordml/sdtdatahash" xmlns:w16se="http://schemas.microsoft.com/office/word/2015/wordml/symex" mc:Ignorable="w14 w15 w16se w16cid w16 w16cex w16sdtdh">
   <w:docDefaults>
     <w:rPrDefault>
       <w:rPr>

</xml_diff>